<commit_message>
added description of depth_first to design document
</commit_message>
<xml_diff>
--- a/research/design document/design_document.docx
+++ b/research/design document/design_document.docx
@@ -29,13 +29,8 @@
         </w:numPr>
       </w:pPr>
       <w:r>
-        <w:t>node-</w:t>
-      </w:r>
-      <w:proofErr w:type="spellStart"/>
-      <w:r>
-        <w:t>centered</w:t>
-      </w:r>
-      <w:proofErr w:type="spellEnd"/>
+        <w:t>node-centered</w:t>
+      </w:r>
     </w:p>
     <w:p>
       <w:pPr>
@@ -46,13 +41,8 @@
         </w:numPr>
       </w:pPr>
       <w:r>
-        <w:t>line-</w:t>
-      </w:r>
-      <w:proofErr w:type="spellStart"/>
-      <w:r>
-        <w:t>centered</w:t>
-      </w:r>
-      <w:proofErr w:type="spellEnd"/>
+        <w:t>line-centered</w:t>
+      </w:r>
     </w:p>
     <w:p>
       <w:pPr>
@@ -62,27 +52,9 @@
           <w:numId w:val="1"/>
         </w:numPr>
       </w:pPr>
-      <w:proofErr w:type="spellStart"/>
-      <w:r>
-        <w:t>Nodes</w:t>
-      </w:r>
-      <w:proofErr w:type="spellEnd"/>
-      <w:r>
-        <w:t xml:space="preserve"> </w:t>
-      </w:r>
-      <w:proofErr w:type="spellStart"/>
-      <w:r>
-        <w:t>and</w:t>
-      </w:r>
-      <w:proofErr w:type="spellEnd"/>
-      <w:r>
-        <w:t xml:space="preserve"> </w:t>
-      </w:r>
-      <w:proofErr w:type="spellStart"/>
-      <w:r>
-        <w:t>lines</w:t>
-      </w:r>
-      <w:proofErr w:type="spellEnd"/>
+      <w:r>
+        <w:t>Nodes and lines</w:t>
+      </w:r>
     </w:p>
     <w:p/>
     <w:p>
@@ -92,42 +64,10 @@
     </w:p>
     <w:p>
       <w:r>
-        <w:t xml:space="preserve">Hierbij stoppen wij alle data in de </w:t>
-      </w:r>
-      <w:proofErr w:type="spellStart"/>
-      <w:r>
-        <w:t>nodes</w:t>
-      </w:r>
-      <w:proofErr w:type="spellEnd"/>
-      <w:r>
-        <w:t xml:space="preserve"> en bestaan lijnen eigenlijk alleen binnen de station </w:t>
-      </w:r>
-      <w:proofErr w:type="spellStart"/>
-      <w:r>
-        <w:t>objects</w:t>
-      </w:r>
-      <w:proofErr w:type="spellEnd"/>
-      <w:r>
-        <w:t xml:space="preserve">. </w:t>
-      </w:r>
-      <w:r>
-        <w:t xml:space="preserve">Er wordt dus een netwerk van </w:t>
-      </w:r>
-      <w:proofErr w:type="spellStart"/>
-      <w:r>
-        <w:t>nodes</w:t>
-      </w:r>
-      <w:proofErr w:type="spellEnd"/>
-      <w:r>
-        <w:t xml:space="preserve"> </w:t>
-      </w:r>
-      <w:proofErr w:type="spellStart"/>
-      <w:r>
-        <w:t>gecreeerd</w:t>
-      </w:r>
-      <w:proofErr w:type="spellEnd"/>
-      <w:r>
-        <w:t xml:space="preserve"> die naar elkaar verwijzen. </w:t>
+        <w:t xml:space="preserve">Hierbij stoppen wij alle data in de nodes en bestaan lijnen eigenlijk alleen binnen de station objects. </w:t>
+      </w:r>
+      <w:r>
+        <w:t xml:space="preserve">Er wordt dus een netwerk van nodes gecreeerd die naar elkaar verwijzen. </w:t>
       </w:r>
       <w:r>
         <w:t xml:space="preserve">Hiervoor zouden dan de verschillende aanliggende stations moeten worden meegegeven, de reistijd ertussen en of de verbinding kritiek is. </w:t>
@@ -203,15 +143,7 @@
         </w:numPr>
       </w:pPr>
       <w:r>
-        <w:t xml:space="preserve">Eigenlijk zijn er sporen er wel maar weggewerkt in de </w:t>
-      </w:r>
-      <w:proofErr w:type="spellStart"/>
-      <w:r>
-        <w:t>nodes</w:t>
-      </w:r>
-      <w:proofErr w:type="spellEnd"/>
-      <w:r>
-        <w:t>, dus niet overzichtelijk</w:t>
+        <w:t>Eigenlijk zijn er sporen er wel maar weggewerkt in de nodes, dus niet overzichtelijk</w:t>
       </w:r>
     </w:p>
     <w:p>
@@ -247,15 +179,7 @@
     </w:p>
     <w:p>
       <w:r>
-        <w:t xml:space="preserve">Ligt dicht bij de </w:t>
-      </w:r>
-      <w:proofErr w:type="spellStart"/>
-      <w:r>
-        <w:t>nodes</w:t>
-      </w:r>
-      <w:proofErr w:type="spellEnd"/>
-      <w:r>
-        <w:t>.</w:t>
+        <w:t>Ligt dicht bij de nodes.</w:t>
       </w:r>
     </w:p>
     <w:p>
@@ -267,10 +191,7 @@
         </w:numPr>
       </w:pPr>
       <w:r>
-        <w:t>Een enkel object met alle data</w:t>
-      </w:r>
-      <w:r>
-        <w:t>, dus minder overhead</w:t>
+        <w:t>Een enkel object met alle data, dus minder overhead</w:t>
       </w:r>
     </w:p>
     <w:p>
@@ -333,39 +254,7 @@
     </w:p>
     <w:p>
       <w:r>
-        <w:t xml:space="preserve">Hierbij wordt de </w:t>
-      </w:r>
-      <w:proofErr w:type="spellStart"/>
-      <w:r>
-        <w:t>intuitieve</w:t>
-      </w:r>
-      <w:proofErr w:type="spellEnd"/>
-      <w:r>
-        <w:t xml:space="preserve"> indeling tussen node en lijn in stand gehouden. Lijn verwijzen naar hun twee </w:t>
-      </w:r>
-      <w:proofErr w:type="spellStart"/>
-      <w:r>
-        <w:t>nodes</w:t>
-      </w:r>
-      <w:proofErr w:type="spellEnd"/>
-      <w:r>
-        <w:t xml:space="preserve"> en </w:t>
-      </w:r>
-      <w:proofErr w:type="spellStart"/>
-      <w:r>
-        <w:t>nodes</w:t>
-      </w:r>
-      <w:proofErr w:type="spellEnd"/>
-      <w:r>
-        <w:t xml:space="preserve"> verwijzen naar hun aanliggende lijnen. Er ontstaat dus een netwerk van </w:t>
-      </w:r>
-      <w:proofErr w:type="spellStart"/>
-      <w:r>
-        <w:t>nodes</w:t>
-      </w:r>
-      <w:proofErr w:type="spellEnd"/>
-      <w:r>
-        <w:t xml:space="preserve"> en lijnen ertussen.</w:t>
+        <w:t>Hierbij wordt de intuitieve indeling tussen node en lijn in stand gehouden. Lijn verwijzen naar hun twee nodes en nodes verwijzen naar hun aanliggende lijnen. Er ontstaat dus een netwerk van nodes en lijnen ertussen.</w:t>
       </w:r>
     </w:p>
     <w:p>
@@ -383,15 +272,7 @@
         </w:numPr>
       </w:pPr>
       <w:r>
-        <w:t xml:space="preserve">Het meest </w:t>
-      </w:r>
-      <w:proofErr w:type="spellStart"/>
-      <w:r>
-        <w:t>intuitief</w:t>
-      </w:r>
-      <w:proofErr w:type="spellEnd"/>
-      <w:r>
-        <w:t xml:space="preserve"> en overeenkomende met de kaart</w:t>
+        <w:t>Het meest intuitief en overeenkomende met de kaart</w:t>
       </w:r>
     </w:p>
     <w:p>
@@ -454,47 +335,64 @@
           <w:b/>
         </w:rPr>
       </w:pPr>
-      <w:proofErr w:type="spellStart"/>
       <w:r>
         <w:rPr>
           <w:b/>
         </w:rPr>
-        <w:t>Algorithmes</w:t>
-      </w:r>
-      <w:proofErr w:type="spellEnd"/>
-      <w:r>
+        <w:t xml:space="preserve">Algorithmes </w:t>
+      </w:r>
+    </w:p>
+    <w:p>
+      <w:r>
+        <w:t>Twee stappen bij dit probleem. Overkoepelende aanpak oftewel welke filosofie volgen we op het grotere plaatje. Kiezen we beginpunten, maken we mogelijke routes gebaseerd op tijd etc. Hierbij hoort ook het verkleinen van de toestandsruimte. Dan op een kleiner niveau een pathing algorithme om routes te zoeken met onze gezette restricties</w:t>
+      </w:r>
+      <w:r>
+        <w:t>.</w:t>
+      </w:r>
+      <w:r>
+        <w:t xml:space="preserve"> </w:t>
+      </w:r>
+    </w:p>
+    <w:p/>
+    <w:p>
+      <w:pPr>
         <w:rPr>
           <w:b/>
         </w:rPr>
-        <w:t xml:space="preserve"> </w:t>
-      </w:r>
-    </w:p>
-    <w:p>
-      <w:r>
-        <w:t xml:space="preserve">Twee stappen bij dit probleem. Overkoepelende aanpak oftewel welke filosofie volgen we op het grotere plaatje. Kiezen we beginpunten, maken we mogelijke routes gebaseerd op tijd etc. Hierbij hoort ook het verkleinen van de toestandsruimte. Dan op een kleiner niveau een </w:t>
-      </w:r>
-      <w:proofErr w:type="spellStart"/>
-      <w:r>
-        <w:t>pathing</w:t>
-      </w:r>
-      <w:proofErr w:type="spellEnd"/>
-      <w:r>
-        <w:t xml:space="preserve"> </w:t>
-      </w:r>
-      <w:proofErr w:type="spellStart"/>
-      <w:r>
-        <w:t>algorithme</w:t>
-      </w:r>
-      <w:proofErr w:type="spellEnd"/>
-      <w:r>
-        <w:t xml:space="preserve"> om routes te zoeken met onze gezette restricties</w:t>
-      </w:r>
-      <w:r>
-        <w:t>.</w:t>
-      </w:r>
-      <w:r>
-        <w:t xml:space="preserve"> </w:t>
-      </w:r>
+      </w:pPr>
+      <w:r>
+        <w:rPr>
+          <w:b/>
+        </w:rPr>
+        <w:t>Algemeen</w:t>
+      </w:r>
+    </w:p>
+    <w:p>
+      <w:pPr>
+        <w:pStyle w:val="Lijstalinea"/>
+        <w:numPr>
+          <w:ilvl w:val="0"/>
+          <w:numId w:val="10"/>
+        </w:numPr>
+        <w:rPr>
+          <w:b/>
+        </w:rPr>
+      </w:pPr>
+      <w:r>
+        <w:t>Het kiezen van een beperkt aantal beginpunten</w:t>
+      </w:r>
+    </w:p>
+    <w:p>
+      <w:pPr>
+        <w:pStyle w:val="Lijstalinea"/>
+        <w:numPr>
+          <w:ilvl w:val="0"/>
+          <w:numId w:val="10"/>
+        </w:numPr>
+        <w:rPr>
+          <w:b/>
+        </w:rPr>
+      </w:pPr>
     </w:p>
     <w:p/>
     <w:p>
@@ -507,65 +405,8 @@
         <w:rPr>
           <w:b/>
         </w:rPr>
-        <w:t>Algemeen</w:t>
-      </w:r>
-    </w:p>
-    <w:p>
-      <w:pPr>
-        <w:pStyle w:val="Lijstalinea"/>
-        <w:numPr>
-          <w:ilvl w:val="0"/>
-          <w:numId w:val="10"/>
-        </w:numPr>
-        <w:rPr>
-          <w:b/>
-        </w:rPr>
-      </w:pPr>
-      <w:r>
-        <w:t>Het kiezen van een beperkt aantal beginpunten</w:t>
-      </w:r>
-    </w:p>
-    <w:p>
-      <w:pPr>
-        <w:pStyle w:val="Lijstalinea"/>
-        <w:numPr>
-          <w:ilvl w:val="0"/>
-          <w:numId w:val="10"/>
-        </w:numPr>
-        <w:rPr>
-          <w:b/>
-        </w:rPr>
-      </w:pPr>
-    </w:p>
-    <w:p/>
-    <w:p>
-      <w:pPr>
-        <w:rPr>
-          <w:b/>
-        </w:rPr>
-      </w:pPr>
-      <w:proofErr w:type="spellStart"/>
-      <w:r>
-        <w:rPr>
-          <w:b/>
-        </w:rPr>
-        <w:t>Intuitieve</w:t>
-      </w:r>
-      <w:proofErr w:type="spellEnd"/>
-      <w:r>
-        <w:rPr>
-          <w:b/>
-        </w:rPr>
-        <w:t xml:space="preserve"> </w:t>
-      </w:r>
-      <w:proofErr w:type="spellStart"/>
-      <w:r>
-        <w:rPr>
-          <w:b/>
-        </w:rPr>
-        <w:t>ideeen</w:t>
-      </w:r>
-      <w:proofErr w:type="spellEnd"/>
+        <w:t>Intuitieve ideeen</w:t>
+      </w:r>
     </w:p>
     <w:p>
       <w:pPr>
@@ -648,15 +489,275 @@
         <w:t xml:space="preserve">Een manier om het probleem op te lossen. Je kiest ver </w:t>
       </w:r>
       <w:r>
-        <w:t xml:space="preserve">uiteen </w:t>
+        <w:t>uiteen liggende</w:t>
+      </w:r>
+      <w:r>
+        <w:t xml:space="preserve"> stations, het liefst kritiek, om zo een brede dekking te hebben.</w:t>
+      </w:r>
+    </w:p>
+    <w:p>
+      <w:pPr>
+        <w:pStyle w:val="Lijstalinea"/>
+        <w:numPr>
+          <w:ilvl w:val="0"/>
+          <w:numId w:val="9"/>
+        </w:numPr>
+      </w:pPr>
+      <w:r>
+        <w:t xml:space="preserve">Begin bij routes die in korte tijd </w:t>
+      </w:r>
+      <w:r>
+        <w:t>veel stations aandoen</w:t>
+      </w:r>
+    </w:p>
+    <w:p>
+      <w:pPr>
+        <w:pStyle w:val="Lijstalinea"/>
+      </w:pPr>
+      <w:r>
+        <w:t>Kijk naar een locatie waar relatief veel sporen bij elkaar liggen (dus tijdsafstanden) en begin vanaf daar een routes te maken die zoveel mogelijk stations aandoen in de gegeven tijd</w:t>
+      </w:r>
+    </w:p>
+    <w:p>
+      <w:pPr>
+        <w:pStyle w:val="Lijstalinea"/>
+        <w:numPr>
+          <w:ilvl w:val="0"/>
+          <w:numId w:val="9"/>
+        </w:numPr>
+      </w:pPr>
+      <w:r>
+        <w:t>Minimaliseer dubbele bereiding sporen</w:t>
+      </w:r>
+    </w:p>
+    <w:p>
+      <w:pPr>
+        <w:pStyle w:val="Lijstalinea"/>
+      </w:pPr>
+      <w:r>
+        <w:t>Meer een manier om de toestandsruimte te verkleinen.</w:t>
+      </w:r>
+    </w:p>
+    <w:p>
+      <w:pPr>
+        <w:pStyle w:val="Lijstalinea"/>
+        <w:numPr>
+          <w:ilvl w:val="0"/>
+          <w:numId w:val="9"/>
+        </w:numPr>
+      </w:pPr>
+      <w:r>
+        <w:t>Kritieke stations met meer dan 4 sporen, krijgen twee routes.</w:t>
+      </w:r>
+    </w:p>
+    <w:p/>
+    <w:p>
+      <w:pPr>
+        <w:rPr>
+          <w:b/>
+        </w:rPr>
+      </w:pPr>
+      <w:r>
+        <w:rPr>
+          <w:b/>
+        </w:rPr>
+        <w:t>Depth-first</w:t>
+      </w:r>
+    </w:p>
+    <w:p>
+      <w:r>
+        <w:rPr>
+          <w:lang w:val="en-GB"/>
+        </w:rPr>
+        <w:lastRenderedPageBreak/>
+        <w:t xml:space="preserve">Depth-first is recursief geimplementeerd. </w:t>
+      </w:r>
+      <w:r>
+        <w:t>Simpelweg bekijkt het algortime alle mogelijk routes van 120 min of minder om een bepaalde station. Hij kijkt per station naar de verbindende tracks</w:t>
+      </w:r>
+      <w:r>
+        <w:t xml:space="preserve"> en voegt hun bestemmingen een voor een toe aan een nieuwe potentiele route. Als de nieuwe route minder dan de maximaal toegestane duur heeft dan wordt de bestemming toegevoegd aan de huidige route en opnieuw naar de verbindende routes gekeken. Dit waaiert dus uit in een boom van vele mogelijke opties. Als een van de vele potentiele routes zijn tijdslimiet bereikt (een station extra zou over de maximale lengte gaan)</w:t>
+      </w:r>
+      <w:r>
+        <w:t xml:space="preserve"> dan wordt de score van die potentiele route teruggeven en steeds weer vergeleken met de andere vertakking, net zo lang tot de hoogste score uit de boom overblijft.</w:t>
+      </w:r>
+    </w:p>
+    <w:p>
+      <w:r>
+        <w:rPr>
+          <w:i/>
+        </w:rPr>
+        <w:t>Versie</w:t>
+      </w:r>
+      <w:r>
+        <w:rPr>
+          <w:i/>
+          <w:u w:val="single"/>
+        </w:rPr>
+        <w:t xml:space="preserve"> </w:t>
+      </w:r>
+      <w:r>
+        <w:rPr>
+          <w:i/>
+        </w:rPr>
+        <w:t>1 (depth_fjrst1 en depth_search1)</w:t>
+      </w:r>
+    </w:p>
+    <w:p>
+      <w:r>
+        <w:t>Deze is de meest basis versie. Hij kijkt voor elk station simpelweg naar de best mogelijke route voor elk station en kiest de hoogst scorende bi</w:t>
+      </w:r>
+      <w:r>
+        <w:t>nnen het maximale aantal lijnen.</w:t>
+      </w:r>
+    </w:p>
+    <w:p>
+      <w:pPr>
+        <w:rPr>
+          <w:i/>
+        </w:rPr>
+      </w:pPr>
+      <w:r>
+        <w:rPr>
+          <w:i/>
+        </w:rPr>
+        <w:t>Versie</w:t>
+      </w:r>
+      <w:r>
+        <w:rPr>
+          <w:i/>
+          <w:u w:val="single"/>
+        </w:rPr>
+        <w:t xml:space="preserve"> </w:t>
+      </w:r>
+      <w:r>
+        <w:rPr>
+          <w:i/>
+        </w:rPr>
+        <w:t>2</w:t>
+      </w:r>
+      <w:r>
+        <w:rPr>
+          <w:i/>
+        </w:rPr>
+        <w:t xml:space="preserve"> (depth_fjrst2</w:t>
+      </w:r>
+      <w:r>
+        <w:rPr>
+          <w:i/>
+        </w:rPr>
+        <w:t xml:space="preserve"> en depth_search1)</w:t>
+      </w:r>
+      <w:r>
+        <w:rPr>
+          <w:i/>
+        </w:rPr>
+        <w:t xml:space="preserve"> 9514.8</w:t>
+      </w:r>
+    </w:p>
+    <w:p>
+      <w:r>
+        <w:t xml:space="preserve">Deze versie houdt bij welke kritieke tracks al door de beste route van voorgaande stations zijn gereden en geeft hier geen punten meer voor. </w:t>
+      </w:r>
+      <w:r>
+        <w:t xml:space="preserve">Hierdoor wordt er dus gezocht om </w:t>
+      </w:r>
+      <w:r>
+        <w:t xml:space="preserve">het aantal resterend </w:t>
+      </w:r>
+      <w:r>
+        <w:t>tracks.</w:t>
+      </w:r>
+    </w:p>
+    <w:p>
+      <w:pPr>
+        <w:rPr>
+          <w:i/>
+        </w:rPr>
+      </w:pPr>
+      <w:r>
+        <w:rPr>
+          <w:i/>
+        </w:rPr>
+        <w:t>Versie</w:t>
+      </w:r>
+      <w:r>
+        <w:rPr>
+          <w:i/>
+          <w:u w:val="single"/>
+        </w:rPr>
+        <w:t xml:space="preserve"> </w:t>
+      </w:r>
+      <w:r>
+        <w:rPr>
+          <w:i/>
+        </w:rPr>
+        <w:t>3 (depth_fjrst3 en depth_search2</w:t>
+      </w:r>
+      <w:r>
+        <w:rPr>
+          <w:i/>
+        </w:rPr>
+        <w:t>)</w:t>
+      </w:r>
+      <w:r>
+        <w:rPr>
+          <w:i/>
+        </w:rPr>
+        <w:t xml:space="preserve"> best resultaat 9514.8</w:t>
+      </w:r>
+    </w:p>
+    <w:p>
+      <w:r>
+        <w:t>Deze versie checkt ook op mogelijke loops door te kijken of duos eerder voorkomen, dit geeft voornamelijk een runtime boost</w:t>
+      </w:r>
+    </w:p>
+    <w:p>
+      <w:pPr>
+        <w:rPr>
+          <w:i/>
+        </w:rPr>
+      </w:pPr>
+      <w:r>
+        <w:rPr>
+          <w:i/>
+        </w:rPr>
+        <w:t>Versie 3,5 (depth_first (licht aangepast) en depth_search 2)</w:t>
+      </w:r>
+      <w:r>
+        <w:rPr>
+          <w:i/>
+        </w:rPr>
+        <w:t xml:space="preserve"> resultaat 9498</w:t>
       </w:r>
       <w:bookmarkStart w:id="0" w:name="_GoBack"/>
       <w:bookmarkEnd w:id="0"/>
-      <w:r>
-        <w:t>liggende</w:t>
-      </w:r>
-      <w:r>
-        <w:t xml:space="preserve"> stations, het liefst kritiek, om zo een brede dekking te hebben.</w:t>
+    </w:p>
+    <w:p>
+      <w:r>
+        <w:t xml:space="preserve">Tevens kwamen we er hier achter dat er niet rekening werd gehouden met de mogelijkheid dat een kortere route beter kan zijn. Nadat geimplementeerd te hebben ging de score echter naar 9498. Dit legt de vinger op deze zere plek van dit </w:t>
+      </w:r>
+      <w:r>
+        <w:t>algoritme</w:t>
+      </w:r>
+      <w:r>
+        <w:t>. Misschien kan een route die door het eerst bekeken station wordt bereden wel nog efficienter bereden worden door een andere route bij een later station.</w:t>
+      </w:r>
+      <w:r>
+        <w:t xml:space="preserve"> </w:t>
+      </w:r>
+    </w:p>
+    <w:p>
+      <w:pPr>
+        <w:rPr>
+          <w:u w:val="single"/>
+        </w:rPr>
+      </w:pPr>
+      <w:r>
+        <w:rPr>
+          <w:u w:val="single"/>
+        </w:rPr>
+        <w:t>Problemen:</w:t>
       </w:r>
     </w:p>
     <w:p>
@@ -666,20 +767,12 @@
           <w:ilvl w:val="0"/>
           <w:numId w:val="9"/>
         </w:numPr>
-      </w:pPr>
-      <w:r>
-        <w:t xml:space="preserve">Begin bij routes die in korte tijd </w:t>
-      </w:r>
-      <w:r>
-        <w:t>veel stations aandoen</w:t>
-      </w:r>
-    </w:p>
-    <w:p>
-      <w:pPr>
-        <w:pStyle w:val="Lijstalinea"/>
-      </w:pPr>
-      <w:r>
-        <w:t>Kijk naar een locatie waar relatief veel sporen bij elkaar liggen (dus tijdsafstanden) en begin vanaf daar een routes te maken die zoveel mogelijk stations aandoen in de gegeven tijd</w:t>
+        <w:rPr>
+          <w:u w:val="single"/>
+        </w:rPr>
+      </w:pPr>
+      <w:r>
+        <w:t>kan niet inschatten of routes uit latere stations efficienter zouden zijn</w:t>
       </w:r>
     </w:p>
     <w:p>
@@ -689,17 +782,57 @@
           <w:ilvl w:val="0"/>
           <w:numId w:val="9"/>
         </w:numPr>
-      </w:pPr>
-      <w:r>
-        <w:t>Minimaliseer dubbele bereiding sporen</w:t>
-      </w:r>
-    </w:p>
-    <w:p>
-      <w:pPr>
-        <w:pStyle w:val="Lijstalinea"/>
-      </w:pPr>
-      <w:r>
-        <w:t>Meer een manier om de toestandsruimte te verkleinen.</w:t>
+        <w:rPr>
+          <w:u w:val="single"/>
+        </w:rPr>
+      </w:pPr>
+      <w:r>
+        <w:t>startvolgorde van de stations maakt uit voor de score</w:t>
+      </w:r>
+    </w:p>
+    <w:p>
+      <w:pPr>
+        <w:rPr>
+          <w:u w:val="single"/>
+        </w:rPr>
+      </w:pPr>
+    </w:p>
+    <w:p>
+      <w:pPr>
+        <w:rPr>
+          <w:u w:val="single"/>
+        </w:rPr>
+      </w:pPr>
+    </w:p>
+    <w:p/>
+    <w:p/>
+    <w:p>
+      <w:pPr>
+        <w:rPr>
+          <w:b/>
+          <w:lang w:val="en-GB"/>
+        </w:rPr>
+      </w:pPr>
+      <w:r>
+        <w:rPr>
+          <w:b/>
+          <w:lang w:val="en-GB"/>
+        </w:rPr>
+        <w:t>Literatuur</w:t>
+      </w:r>
+    </w:p>
+    <w:p>
+      <w:pPr>
+        <w:rPr>
+          <w:b/>
+          <w:lang w:val="en-GB"/>
+        </w:rPr>
+      </w:pPr>
+      <w:r>
+        <w:rPr>
+          <w:lang w:val="en-GB"/>
+        </w:rPr>
+        <w:t>Train Timetabling Problem (TTP)</w:t>
       </w:r>
     </w:p>
     <w:p>
@@ -709,109 +842,35 @@
           <w:ilvl w:val="0"/>
           <w:numId w:val="9"/>
         </w:numPr>
-      </w:pPr>
-      <w:r>
-        <w:t>Kritieke stations met meer dan 4 sporen, krijgen twee routes.</w:t>
-      </w:r>
-    </w:p>
-    <w:p/>
-    <w:p>
-      <w:pPr>
         <w:rPr>
           <w:b/>
-        </w:rPr>
-      </w:pPr>
-      <w:r>
+          <w:lang w:val="en-GB"/>
+        </w:rPr>
+      </w:pPr>
+      <w:r>
+        <w:rPr>
+          <w:lang w:val="en-GB"/>
+        </w:rPr>
+        <w:t>Flow algorithmes</w:t>
+      </w:r>
+    </w:p>
+    <w:p>
+      <w:pPr>
+        <w:pStyle w:val="Lijstalinea"/>
+        <w:numPr>
+          <w:ilvl w:val="0"/>
+          <w:numId w:val="9"/>
+        </w:numPr>
         <w:rPr>
           <w:b/>
-        </w:rPr>
-        <w:t>Literatuur</w:t>
-      </w:r>
-    </w:p>
-    <w:p>
-      <w:pPr>
-        <w:rPr>
-          <w:b/>
-        </w:rPr>
-      </w:pPr>
-      <w:r>
-        <w:lastRenderedPageBreak/>
-        <w:t xml:space="preserve">Train </w:t>
-      </w:r>
-      <w:proofErr w:type="spellStart"/>
-      <w:r>
-        <w:t>Timetabling</w:t>
-      </w:r>
-      <w:proofErr w:type="spellEnd"/>
-      <w:r>
-        <w:t xml:space="preserve"> </w:t>
-      </w:r>
-      <w:proofErr w:type="spellStart"/>
-      <w:r>
-        <w:t>Problem</w:t>
-      </w:r>
-      <w:proofErr w:type="spellEnd"/>
-      <w:r>
-        <w:t xml:space="preserve"> (TTP</w:t>
-      </w:r>
-      <w:r>
-        <w:t>)</w:t>
-      </w:r>
-    </w:p>
-    <w:p>
-      <w:pPr>
-        <w:pStyle w:val="Lijstalinea"/>
-        <w:numPr>
-          <w:ilvl w:val="0"/>
-          <w:numId w:val="9"/>
-        </w:numPr>
-        <w:rPr>
-          <w:b/>
-        </w:rPr>
-      </w:pPr>
-      <w:r>
-        <w:t xml:space="preserve">Flow </w:t>
-      </w:r>
-      <w:proofErr w:type="spellStart"/>
-      <w:r>
-        <w:t>algorithmes</w:t>
-      </w:r>
-      <w:proofErr w:type="spellEnd"/>
-    </w:p>
-    <w:p>
-      <w:pPr>
-        <w:pStyle w:val="Lijstalinea"/>
-        <w:numPr>
-          <w:ilvl w:val="0"/>
-          <w:numId w:val="9"/>
-        </w:numPr>
-        <w:rPr>
-          <w:b/>
-        </w:rPr>
-      </w:pPr>
-      <w:proofErr w:type="spellStart"/>
-      <w:r>
-        <w:t>Dantzig</w:t>
-      </w:r>
-      <w:proofErr w:type="spellEnd"/>
-      <w:r>
-        <w:t xml:space="preserve"> </w:t>
-      </w:r>
-      <w:proofErr w:type="spellStart"/>
-      <w:r>
-        <w:t>and</w:t>
-      </w:r>
-      <w:proofErr w:type="spellEnd"/>
-      <w:r>
-        <w:t xml:space="preserve"> </w:t>
-      </w:r>
-      <w:proofErr w:type="spellStart"/>
-      <w:r>
-        <w:t>Fulkerson</w:t>
-      </w:r>
-      <w:proofErr w:type="spellEnd"/>
-      <w:r>
-        <w:t>?</w:t>
+          <w:lang w:val="en-GB"/>
+        </w:rPr>
+      </w:pPr>
+      <w:r>
+        <w:rPr>
+          <w:lang w:val="en-GB"/>
+        </w:rPr>
+        <w:t>Dantzig and Fulkerson?</w:t>
       </w:r>
     </w:p>
     <w:sectPr>
@@ -829,7 +888,7 @@
   <w:abstractNum w:abstractNumId="0" w15:restartNumberingAfterBreak="0">
     <w:nsid w:val="0D2D2667"/>
     <w:multiLevelType w:val="hybridMultilevel"/>
-    <w:tmpl w:val="48DA4E94"/>
+    <w:tmpl w:val="E58E296E"/>
     <w:lvl w:ilvl="0" w:tplc="04130001">
       <w:start w:val="1"/>
       <w:numFmt w:val="bullet"/>

</xml_diff>